<commit_message>
submited to elsevier digital signal processing
</commit_message>
<xml_diff>
--- a/Papers/01_Pulses_Envelope/Elsevier Digital Signal Processing files/Highlights.docx
+++ b/Papers/01_Pulses_Envelope/Elsevier Digital Signal Processing files/Highlights.docx
@@ -7,17 +7,18 @@
         <w:pStyle w:val="ListParagraph"/>
         <w:numPr>
           <w:ilvl w:val="0"/>
-          <w:numId w:val="1"/>
+          <w:numId w:val="2"/>
         </w:numPr>
+        <w:spacing w:before="240" w:after="240"/>
+        <w:ind w:left="714" w:hanging="357"/>
+        <w:contextualSpacing w:val="0"/>
       </w:pPr>
       <w:r>
         <w:t xml:space="preserve">A fast and accurate </w:t>
       </w:r>
-      <w:proofErr w:type="gramStart"/>
       <w:r>
-        <w:t>general purpose</w:t>
+        <w:t>general-purpose</w:t>
       </w:r>
-      <w:proofErr w:type="gramEnd"/>
       <w:r>
         <w:t xml:space="preserve"> envelope detection algorithm is </w:t>
       </w:r>
@@ -30,8 +31,11 @@
         <w:pStyle w:val="ListParagraph"/>
         <w:numPr>
           <w:ilvl w:val="0"/>
-          <w:numId w:val="1"/>
+          <w:numId w:val="2"/>
         </w:numPr>
+        <w:spacing w:before="240" w:after="240"/>
+        <w:ind w:left="714" w:hanging="357"/>
+        <w:contextualSpacing w:val="0"/>
       </w:pPr>
       <w:r>
         <w:t>The algorithm eliminates parameter tuning by exploiting geometric characteristics</w:t>
@@ -45,17 +49,17 @@
         <w:pStyle w:val="ListParagraph"/>
         <w:numPr>
           <w:ilvl w:val="0"/>
-          <w:numId w:val="1"/>
+          <w:numId w:val="2"/>
         </w:numPr>
+        <w:spacing w:before="240" w:after="240"/>
+        <w:ind w:left="714" w:hanging="357"/>
+        <w:contextualSpacing w:val="0"/>
       </w:pPr>
       <w:r>
         <w:t>It can be used to extract the superior and inferior envelopes</w:t>
       </w:r>
       <w:r>
-        <w:t xml:space="preserve">, and infer the location of pseudo cycles in a </w:t>
-      </w:r>
-      <w:r>
-        <w:t>discrete wave</w:t>
+        <w:t>, and infer the location of pseudo cycles in a discrete wave</w:t>
       </w:r>
     </w:p>
     <w:p>
@@ -63,8 +67,11 @@
         <w:pStyle w:val="ListParagraph"/>
         <w:numPr>
           <w:ilvl w:val="0"/>
-          <w:numId w:val="1"/>
+          <w:numId w:val="2"/>
         </w:numPr>
+        <w:spacing w:before="240" w:after="240"/>
+        <w:ind w:left="714" w:hanging="357"/>
+        <w:contextualSpacing w:val="0"/>
       </w:pPr>
       <w:r>
         <w:t xml:space="preserve">Interactive visualizations, </w:t>
@@ -211,8 +218,124 @@
       </w:rPr>
     </w:lvl>
   </w:abstractNum>
+  <w:abstractNum w:abstractNumId="1" w15:restartNumberingAfterBreak="0">
+    <w:nsid w:val="797F43D4"/>
+    <w:multiLevelType w:val="hybridMultilevel"/>
+    <w:tmpl w:val="A44EC346"/>
+    <w:lvl w:ilvl="0" w:tplc="08090001">
+      <w:start w:val="1"/>
+      <w:numFmt w:val="bullet"/>
+      <w:lvlText w:val=""/>
+      <w:lvlJc w:val="left"/>
+      <w:pPr>
+        <w:ind w:left="720" w:hanging="360"/>
+      </w:pPr>
+      <w:rPr>
+        <w:rFonts w:ascii="Symbol" w:hAnsi="Symbol" w:hint="default"/>
+      </w:rPr>
+    </w:lvl>
+    <w:lvl w:ilvl="1" w:tplc="08090003" w:tentative="1">
+      <w:start w:val="1"/>
+      <w:numFmt w:val="bullet"/>
+      <w:lvlText w:val="o"/>
+      <w:lvlJc w:val="left"/>
+      <w:pPr>
+        <w:ind w:left="1440" w:hanging="360"/>
+      </w:pPr>
+      <w:rPr>
+        <w:rFonts w:ascii="Courier New" w:hAnsi="Courier New" w:cs="Courier New" w:hint="default"/>
+      </w:rPr>
+    </w:lvl>
+    <w:lvl w:ilvl="2" w:tplc="08090005" w:tentative="1">
+      <w:start w:val="1"/>
+      <w:numFmt w:val="bullet"/>
+      <w:lvlText w:val=""/>
+      <w:lvlJc w:val="left"/>
+      <w:pPr>
+        <w:ind w:left="2160" w:hanging="360"/>
+      </w:pPr>
+      <w:rPr>
+        <w:rFonts w:ascii="Wingdings" w:hAnsi="Wingdings" w:hint="default"/>
+      </w:rPr>
+    </w:lvl>
+    <w:lvl w:ilvl="3" w:tplc="08090001" w:tentative="1">
+      <w:start w:val="1"/>
+      <w:numFmt w:val="bullet"/>
+      <w:lvlText w:val=""/>
+      <w:lvlJc w:val="left"/>
+      <w:pPr>
+        <w:ind w:left="2880" w:hanging="360"/>
+      </w:pPr>
+      <w:rPr>
+        <w:rFonts w:ascii="Symbol" w:hAnsi="Symbol" w:hint="default"/>
+      </w:rPr>
+    </w:lvl>
+    <w:lvl w:ilvl="4" w:tplc="08090003" w:tentative="1">
+      <w:start w:val="1"/>
+      <w:numFmt w:val="bullet"/>
+      <w:lvlText w:val="o"/>
+      <w:lvlJc w:val="left"/>
+      <w:pPr>
+        <w:ind w:left="3600" w:hanging="360"/>
+      </w:pPr>
+      <w:rPr>
+        <w:rFonts w:ascii="Courier New" w:hAnsi="Courier New" w:cs="Courier New" w:hint="default"/>
+      </w:rPr>
+    </w:lvl>
+    <w:lvl w:ilvl="5" w:tplc="08090005" w:tentative="1">
+      <w:start w:val="1"/>
+      <w:numFmt w:val="bullet"/>
+      <w:lvlText w:val=""/>
+      <w:lvlJc w:val="left"/>
+      <w:pPr>
+        <w:ind w:left="4320" w:hanging="360"/>
+      </w:pPr>
+      <w:rPr>
+        <w:rFonts w:ascii="Wingdings" w:hAnsi="Wingdings" w:hint="default"/>
+      </w:rPr>
+    </w:lvl>
+    <w:lvl w:ilvl="6" w:tplc="08090001" w:tentative="1">
+      <w:start w:val="1"/>
+      <w:numFmt w:val="bullet"/>
+      <w:lvlText w:val=""/>
+      <w:lvlJc w:val="left"/>
+      <w:pPr>
+        <w:ind w:left="5040" w:hanging="360"/>
+      </w:pPr>
+      <w:rPr>
+        <w:rFonts w:ascii="Symbol" w:hAnsi="Symbol" w:hint="default"/>
+      </w:rPr>
+    </w:lvl>
+    <w:lvl w:ilvl="7" w:tplc="08090003" w:tentative="1">
+      <w:start w:val="1"/>
+      <w:numFmt w:val="bullet"/>
+      <w:lvlText w:val="o"/>
+      <w:lvlJc w:val="left"/>
+      <w:pPr>
+        <w:ind w:left="5760" w:hanging="360"/>
+      </w:pPr>
+      <w:rPr>
+        <w:rFonts w:ascii="Courier New" w:hAnsi="Courier New" w:cs="Courier New" w:hint="default"/>
+      </w:rPr>
+    </w:lvl>
+    <w:lvl w:ilvl="8" w:tplc="08090005" w:tentative="1">
+      <w:start w:val="1"/>
+      <w:numFmt w:val="bullet"/>
+      <w:lvlText w:val=""/>
+      <w:lvlJc w:val="left"/>
+      <w:pPr>
+        <w:ind w:left="6480" w:hanging="360"/>
+      </w:pPr>
+      <w:rPr>
+        <w:rFonts w:ascii="Wingdings" w:hAnsi="Wingdings" w:hint="default"/>
+      </w:rPr>
+    </w:lvl>
+  </w:abstractNum>
   <w:num w:numId="1">
     <w:abstractNumId w:val="0"/>
+  </w:num>
+  <w:num w:numId="2">
+    <w:abstractNumId w:val="1"/>
   </w:num>
 </w:numbering>
 </file>

</xml_diff>